<commit_message>
Resume updated April 5th
</commit_message>
<xml_diff>
--- a/static/Aghilan's Resume.docx
+++ b/static/Aghilan's Resume.docx
@@ -1197,15 +1197,26 @@
         <w:pStyle w:val="Heading1"/>
         <w:ind w:left="-5"/>
       </w:pPr>
-      <w:r>
-        <w:t xml:space="preserve">Personal </w:t>
-      </w:r>
-      <w:r>
-        <w:t xml:space="preserve">Finance </w:t>
-      </w:r>
-      <w:r>
-        <w:t>Dashboard</w:t>
-      </w:r>
+      <w:hyperlink r:id="rId11" w:history="1">
+        <w:r>
+          <w:rPr>
+            <w:rStyle w:val="Hyperlink"/>
+          </w:rPr>
+          <w:t xml:space="preserve">Personal </w:t>
+        </w:r>
+        <w:r>
+          <w:rPr>
+            <w:rStyle w:val="Hyperlink"/>
+          </w:rPr>
+          <w:t xml:space="preserve">Finance </w:t>
+        </w:r>
+        <w:r>
+          <w:rPr>
+            <w:rStyle w:val="Hyperlink"/>
+          </w:rPr>
+          <w:t>Dashboard</w:t>
+        </w:r>
+      </w:hyperlink>
       <w:r>
         <w:t xml:space="preserve"> </w:t>
       </w:r>
@@ -1214,6 +1225,9 @@
       </w:r>
       <w:r>
         <w:t xml:space="preserve">  </w:t>
+      </w:r>
+      <w:r>
+        <w:t xml:space="preserve"> </w:t>
       </w:r>
       <w:r>
         <w:t xml:space="preserve">Vancouver, BC                    </w:t>
@@ -1254,21 +1268,23 @@
           <w:b w:val="0"/>
           <w:i/>
         </w:rPr>
-        <w:t>, Mantine</w:t>
-      </w:r>
+        <w:t xml:space="preserve">, </w:t>
+      </w:r>
+      <w:proofErr w:type="spellStart"/>
       <w:r>
         <w:rPr>
           <w:b w:val="0"/>
           <w:i/>
         </w:rPr>
-        <w:t>, React Query</w:t>
-      </w:r>
+        <w:t>Mantine</w:t>
+      </w:r>
+      <w:proofErr w:type="spellEnd"/>
       <w:r>
         <w:rPr>
           <w:b w:val="0"/>
           <w:i/>
         </w:rPr>
-        <w:t xml:space="preserve"> </w:t>
+        <w:t xml:space="preserve">             </w:t>
       </w:r>
       <w:r>
         <w:rPr>
@@ -1407,31 +1423,43 @@
         <w:rPr>
           <w:rFonts w:ascii="Times New Roman" w:eastAsia="Times New Roman" w:hAnsi="Times New Roman" w:cs="Times New Roman"/>
         </w:rPr>
-        <w:t xml:space="preserve">Tested API calls with Insomnia </w:t>
-      </w:r>
-      <w:r>
-        <w:rPr>
-          <w:rFonts w:ascii="Times New Roman" w:eastAsia="Times New Roman" w:hAnsi="Times New Roman" w:cs="Times New Roman"/>
-        </w:rPr>
-        <w:t>to ensure consistency with increased loads</w:t>
-      </w:r>
-      <w:r>
-        <w:rPr>
-          <w:rFonts w:ascii="Times New Roman" w:eastAsia="Times New Roman" w:hAnsi="Times New Roman" w:cs="Times New Roman"/>
-        </w:rPr>
-        <w:t xml:space="preserve"> and</w:t>
-      </w:r>
-      <w:r>
-        <w:rPr>
-          <w:rFonts w:ascii="Times New Roman" w:eastAsia="Times New Roman" w:hAnsi="Times New Roman" w:cs="Times New Roman"/>
-        </w:rPr>
-        <w:t xml:space="preserve"> handling </w:t>
-      </w:r>
-      <w:r>
-        <w:rPr>
-          <w:rFonts w:ascii="Times New Roman" w:eastAsia="Times New Roman" w:hAnsi="Times New Roman" w:cs="Times New Roman"/>
-        </w:rPr>
-        <w:t>edge cases</w:t>
+        <w:t xml:space="preserve">Utilized </w:t>
+      </w:r>
+      <w:r>
+        <w:rPr>
+          <w:rFonts w:ascii="Times New Roman" w:eastAsia="Times New Roman" w:hAnsi="Times New Roman" w:cs="Times New Roman"/>
+        </w:rPr>
+        <w:t xml:space="preserve">external </w:t>
+      </w:r>
+      <w:r>
+        <w:rPr>
+          <w:rFonts w:ascii="Times New Roman" w:eastAsia="Times New Roman" w:hAnsi="Times New Roman" w:cs="Times New Roman"/>
+        </w:rPr>
+        <w:t xml:space="preserve">API’s like </w:t>
+      </w:r>
+      <w:r>
+        <w:rPr>
+          <w:rFonts w:ascii="Times New Roman" w:eastAsia="Times New Roman" w:hAnsi="Times New Roman" w:cs="Times New Roman"/>
+        </w:rPr>
+        <w:t xml:space="preserve">Yahoo Finance </w:t>
+      </w:r>
+      <w:r>
+        <w:rPr>
+          <w:rFonts w:ascii="Times New Roman" w:eastAsia="Times New Roman" w:hAnsi="Times New Roman" w:cs="Times New Roman"/>
+        </w:rPr>
+        <w:t xml:space="preserve">to ensure rendered data was consistent with </w:t>
+      </w:r>
+      <w:r>
+        <w:rPr>
+          <w:rFonts w:ascii="Times New Roman" w:eastAsia="Times New Roman" w:hAnsi="Times New Roman" w:cs="Times New Roman"/>
+        </w:rPr>
+        <w:t xml:space="preserve">latest </w:t>
+      </w:r>
+      <w:r>
+        <w:rPr>
+          <w:rFonts w:ascii="Times New Roman" w:eastAsia="Times New Roman" w:hAnsi="Times New Roman" w:cs="Times New Roman"/>
+        </w:rPr>
+        <w:t>market conditions</w:t>
       </w:r>
     </w:p>
     <w:p>
@@ -1447,31 +1475,7 @@
         <w:rPr>
           <w:rFonts w:ascii="Times New Roman" w:eastAsia="Times New Roman" w:hAnsi="Times New Roman" w:cs="Times New Roman"/>
         </w:rPr>
-        <w:t xml:space="preserve">Utilized </w:t>
-      </w:r>
-      <w:r>
-        <w:rPr>
-          <w:rFonts w:ascii="Times New Roman" w:eastAsia="Times New Roman" w:hAnsi="Times New Roman" w:cs="Times New Roman"/>
-        </w:rPr>
-        <w:t xml:space="preserve">external </w:t>
-      </w:r>
-      <w:r>
-        <w:rPr>
-          <w:rFonts w:ascii="Times New Roman" w:eastAsia="Times New Roman" w:hAnsi="Times New Roman" w:cs="Times New Roman"/>
-        </w:rPr>
-        <w:t xml:space="preserve">API’s like </w:t>
-      </w:r>
-      <w:r>
-        <w:rPr>
-          <w:rFonts w:ascii="Times New Roman" w:eastAsia="Times New Roman" w:hAnsi="Times New Roman" w:cs="Times New Roman"/>
-        </w:rPr>
-        <w:t xml:space="preserve">Yahoo Finance </w:t>
-      </w:r>
-      <w:r>
-        <w:rPr>
-          <w:rFonts w:ascii="Times New Roman" w:eastAsia="Times New Roman" w:hAnsi="Times New Roman" w:cs="Times New Roman"/>
-        </w:rPr>
-        <w:t>to ensure rendered data was consistent with market conditions</w:t>
+        <w:t xml:space="preserve">Reduced original lead-time by 70% by reducing unnecessary re-renders on state changes </w:t>
       </w:r>
     </w:p>
     <w:p>
@@ -1484,7 +1488,7 @@
         <w:pStyle w:val="Heading1"/>
         <w:ind w:left="-5"/>
       </w:pPr>
-      <w:hyperlink r:id="rId11" w:history="1">
+      <w:hyperlink r:id="rId12" w:history="1">
         <w:proofErr w:type="spellStart"/>
         <w:r>
           <w:rPr>
@@ -1788,25 +1792,24 @@
         </w:rPr>
         <w:t>eliminating redundancy</w:t>
       </w:r>
+    </w:p>
+    <w:p>
+      <w:pPr>
+        <w:spacing w:after="19" w:line="249" w:lineRule="auto"/>
+      </w:pPr>
       <w:r>
         <w:rPr>
           <w:rFonts w:ascii="Times New Roman" w:eastAsia="Times New Roman" w:hAnsi="Times New Roman" w:cs="Times New Roman"/>
         </w:rPr>
         <w:t xml:space="preserve"> </w:t>
       </w:r>
-    </w:p>
-    <w:p>
-      <w:pPr>
-        <w:spacing w:after="19" w:line="249" w:lineRule="auto"/>
-        <w:ind w:left="360"/>
-      </w:pPr>
     </w:p>
     <w:p>
       <w:pPr>
         <w:pStyle w:val="Heading1"/>
         <w:ind w:left="-5"/>
       </w:pPr>
-      <w:hyperlink r:id="rId12" w:history="1">
+      <w:hyperlink r:id="rId13" w:history="1">
         <w:r>
           <w:rPr>
             <w:rStyle w:val="Hyperlink"/>
@@ -1988,21 +1991,7 @@
         <w:rPr>
           <w:rFonts w:ascii="Times New Roman" w:eastAsia="Times New Roman" w:hAnsi="Times New Roman" w:cs="Times New Roman"/>
         </w:rPr>
-        <w:t xml:space="preserve">the </w:t>
-      </w:r>
-      <w:proofErr w:type="spellStart"/>
-      <w:r>
-        <w:rPr>
-          <w:rFonts w:ascii="Times New Roman" w:eastAsia="Times New Roman" w:hAnsi="Times New Roman" w:cs="Times New Roman"/>
-        </w:rPr>
-        <w:t>Bcrypt</w:t>
-      </w:r>
-      <w:proofErr w:type="spellEnd"/>
-      <w:r>
-        <w:rPr>
-          <w:rFonts w:ascii="Times New Roman" w:eastAsia="Times New Roman" w:hAnsi="Times New Roman" w:cs="Times New Roman"/>
-        </w:rPr>
-        <w:t xml:space="preserve"> module.</w:t>
+        <w:t>the Bcrypt module.</w:t>
       </w:r>
     </w:p>
     <w:p>

</xml_diff>